<commit_message>
Add More Test Cases. Fix bugs in Triangle.py
</commit_message>
<xml_diff>
--- a/ccorrado-hw02a-testreport.docx
+++ b/ccorrado-hw02a-testreport.docx
@@ -30,10 +30,10 @@
       </w:tblPr>
       <w:tblGrid>
         <w:gridCol w:w="2325"/>
-        <w:gridCol w:w="1801"/>
-        <w:gridCol w:w="1833"/>
-        <w:gridCol w:w="1845"/>
-        <w:gridCol w:w="1772"/>
+        <w:gridCol w:w="1792"/>
+        <w:gridCol w:w="1853"/>
+        <w:gridCol w:w="1840"/>
+        <w:gridCol w:w="1766"/>
       </w:tblGrid>
       <w:tr>
         <w:tc>
@@ -317,7 +317,10 @@
           </w:tcPr>
           <w:p>
             <w:r>
-              <w:t>14,3,42</w:t>
+              <w:t>14,3,</w:t>
+            </w:r>
+            <w:r>
+              <w:t>11</w:t>
             </w:r>
           </w:p>
         </w:tc>
@@ -409,8 +412,130 @@
             <w:r>
               <w:t>FAIL</w:t>
             </w:r>
-            <w:bookmarkStart w:id="0" w:name="_GoBack"/>
-            <w:bookmarkEnd w:id="0"/>
+          </w:p>
+        </w:tc>
+      </w:tr>
+      <w:tr>
+        <w:tc>
+          <w:tcPr>
+            <w:tcW w:w="1915" w:type="dxa"/>
+          </w:tcPr>
+          <w:p>
+            <w:proofErr w:type="spellStart"/>
+            <w:r>
+              <w:t>testNegativeValues</w:t>
+            </w:r>
+            <w:proofErr w:type="spellEnd"/>
+          </w:p>
+        </w:tc>
+        <w:tc>
+          <w:tcPr>
+            <w:tcW w:w="1915" w:type="dxa"/>
+          </w:tcPr>
+          <w:p>
+            <w:r>
+              <w:t>-</w:t>
+            </w:r>
+            <w:proofErr w:type="gramStart"/>
+            <w:r>
+              <w:t>3,-</w:t>
+            </w:r>
+            <w:proofErr w:type="gramEnd"/>
+            <w:r>
+              <w:t>3,-2</w:t>
+            </w:r>
+          </w:p>
+        </w:tc>
+        <w:tc>
+          <w:tcPr>
+            <w:tcW w:w="1915" w:type="dxa"/>
+          </w:tcPr>
+          <w:p>
+            <w:proofErr w:type="spellStart"/>
+            <w:r>
+              <w:t>InvalidInput</w:t>
+            </w:r>
+            <w:proofErr w:type="spellEnd"/>
+          </w:p>
+        </w:tc>
+        <w:tc>
+          <w:tcPr>
+            <w:tcW w:w="1915" w:type="dxa"/>
+          </w:tcPr>
+          <w:p>
+            <w:proofErr w:type="spellStart"/>
+            <w:r>
+              <w:t>InvalidInput</w:t>
+            </w:r>
+            <w:proofErr w:type="spellEnd"/>
+          </w:p>
+        </w:tc>
+        <w:tc>
+          <w:tcPr>
+            <w:tcW w:w="1916" w:type="dxa"/>
+          </w:tcPr>
+          <w:p>
+            <w:r>
+              <w:t>PASS</w:t>
+            </w:r>
+          </w:p>
+        </w:tc>
+      </w:tr>
+      <w:tr>
+        <w:tc>
+          <w:tcPr>
+            <w:tcW w:w="1915" w:type="dxa"/>
+          </w:tcPr>
+          <w:p>
+            <w:proofErr w:type="spellStart"/>
+            <w:r>
+              <w:t>testInvalidTriangle</w:t>
+            </w:r>
+            <w:proofErr w:type="spellEnd"/>
+          </w:p>
+        </w:tc>
+        <w:tc>
+          <w:tcPr>
+            <w:tcW w:w="1915" w:type="dxa"/>
+          </w:tcPr>
+          <w:p>
+            <w:r>
+              <w:t>1,1,5</w:t>
+            </w:r>
+          </w:p>
+        </w:tc>
+        <w:tc>
+          <w:tcPr>
+            <w:tcW w:w="1915" w:type="dxa"/>
+          </w:tcPr>
+          <w:p>
+            <w:proofErr w:type="spellStart"/>
+            <w:r>
+              <w:t>NotATriangle</w:t>
+            </w:r>
+            <w:proofErr w:type="spellEnd"/>
+          </w:p>
+        </w:tc>
+        <w:tc>
+          <w:tcPr>
+            <w:tcW w:w="1915" w:type="dxa"/>
+          </w:tcPr>
+          <w:p>
+            <w:proofErr w:type="spellStart"/>
+            <w:r>
+              <w:t>InvalidInput</w:t>
+            </w:r>
+            <w:proofErr w:type="spellEnd"/>
+          </w:p>
+        </w:tc>
+        <w:tc>
+          <w:tcPr>
+            <w:tcW w:w="1916" w:type="dxa"/>
+          </w:tcPr>
+          <w:p>
+            <w:r>
+              <w:t>FAIL</w:t>
+            </w:r>
           </w:p>
         </w:tc>
       </w:tr>
@@ -420,6 +545,517 @@
       <w:r>
         <w:t>Improved Results</w:t>
       </w:r>
+    </w:p>
+    <w:tbl>
+      <w:tblPr>
+        <w:tblStyle w:val="TableGrid"/>
+        <w:tblW w:w="0" w:type="auto"/>
+        <w:tblLook w:val="04A0" w:firstRow="1" w:lastRow="0" w:firstColumn="1" w:lastColumn="0" w:noHBand="0" w:noVBand="1"/>
+      </w:tblPr>
+      <w:tblGrid>
+        <w:gridCol w:w="2325"/>
+        <w:gridCol w:w="1792"/>
+        <w:gridCol w:w="1853"/>
+        <w:gridCol w:w="1840"/>
+        <w:gridCol w:w="1766"/>
+      </w:tblGrid>
+      <w:tr>
+        <w:tc>
+          <w:tcPr>
+            <w:tcW w:w="2325" w:type="dxa"/>
+          </w:tcPr>
+          <w:p>
+            <w:pPr>
+              <w:rPr>
+                <w:b/>
+              </w:rPr>
+            </w:pPr>
+            <w:r>
+              <w:rPr>
+                <w:b/>
+              </w:rPr>
+              <w:t>Test ID</w:t>
+            </w:r>
+          </w:p>
+        </w:tc>
+        <w:tc>
+          <w:tcPr>
+            <w:tcW w:w="1792" w:type="dxa"/>
+          </w:tcPr>
+          <w:p>
+            <w:pPr>
+              <w:rPr>
+                <w:b/>
+              </w:rPr>
+            </w:pPr>
+            <w:r>
+              <w:rPr>
+                <w:b/>
+              </w:rPr>
+              <w:t>Input</w:t>
+            </w:r>
+          </w:p>
+        </w:tc>
+        <w:tc>
+          <w:tcPr>
+            <w:tcW w:w="1853" w:type="dxa"/>
+          </w:tcPr>
+          <w:p>
+            <w:pPr>
+              <w:rPr>
+                <w:b/>
+              </w:rPr>
+            </w:pPr>
+            <w:r>
+              <w:rPr>
+                <w:b/>
+              </w:rPr>
+              <w:t>Expected Results</w:t>
+            </w:r>
+          </w:p>
+        </w:tc>
+        <w:tc>
+          <w:tcPr>
+            <w:tcW w:w="1840" w:type="dxa"/>
+          </w:tcPr>
+          <w:p>
+            <w:pPr>
+              <w:rPr>
+                <w:b/>
+              </w:rPr>
+            </w:pPr>
+            <w:r>
+              <w:rPr>
+                <w:b/>
+              </w:rPr>
+              <w:t>Actual Result</w:t>
+            </w:r>
+          </w:p>
+        </w:tc>
+        <w:tc>
+          <w:tcPr>
+            <w:tcW w:w="1766" w:type="dxa"/>
+          </w:tcPr>
+          <w:p>
+            <w:pPr>
+              <w:rPr>
+                <w:b/>
+              </w:rPr>
+            </w:pPr>
+            <w:r>
+              <w:rPr>
+                <w:b/>
+              </w:rPr>
+              <w:t>Pass or Fail</w:t>
+            </w:r>
+          </w:p>
+        </w:tc>
+      </w:tr>
+      <w:tr>
+        <w:tc>
+          <w:tcPr>
+            <w:tcW w:w="2325" w:type="dxa"/>
+          </w:tcPr>
+          <w:p>
+            <w:proofErr w:type="spellStart"/>
+            <w:r>
+              <w:t>testRightTriangleA</w:t>
+            </w:r>
+            <w:proofErr w:type="spellEnd"/>
+          </w:p>
+        </w:tc>
+        <w:tc>
+          <w:tcPr>
+            <w:tcW w:w="1792" w:type="dxa"/>
+          </w:tcPr>
+          <w:p>
+            <w:r>
+              <w:t>3, 4, 5</w:t>
+            </w:r>
+          </w:p>
+        </w:tc>
+        <w:tc>
+          <w:tcPr>
+            <w:tcW w:w="1853" w:type="dxa"/>
+          </w:tcPr>
+          <w:p>
+            <w:r>
+              <w:t>Right</w:t>
+            </w:r>
+          </w:p>
+        </w:tc>
+        <w:tc>
+          <w:tcPr>
+            <w:tcW w:w="1840" w:type="dxa"/>
+          </w:tcPr>
+          <w:p>
+            <w:r>
+              <w:t>Right</w:t>
+            </w:r>
+          </w:p>
+        </w:tc>
+        <w:tc>
+          <w:tcPr>
+            <w:tcW w:w="1766" w:type="dxa"/>
+          </w:tcPr>
+          <w:p>
+            <w:r>
+              <w:t>PASS</w:t>
+            </w:r>
+          </w:p>
+        </w:tc>
+      </w:tr>
+      <w:tr>
+        <w:tc>
+          <w:tcPr>
+            <w:tcW w:w="2325" w:type="dxa"/>
+          </w:tcPr>
+          <w:p>
+            <w:proofErr w:type="spellStart"/>
+            <w:r>
+              <w:t>testRightTriangle</w:t>
+            </w:r>
+            <w:r>
+              <w:t>B</w:t>
+            </w:r>
+            <w:proofErr w:type="spellEnd"/>
+          </w:p>
+        </w:tc>
+        <w:tc>
+          <w:tcPr>
+            <w:tcW w:w="1792" w:type="dxa"/>
+          </w:tcPr>
+          <w:p>
+            <w:r>
+              <w:t>5, 3, 4</w:t>
+            </w:r>
+          </w:p>
+        </w:tc>
+        <w:tc>
+          <w:tcPr>
+            <w:tcW w:w="1853" w:type="dxa"/>
+          </w:tcPr>
+          <w:p>
+            <w:r>
+              <w:t>Scalene</w:t>
+            </w:r>
+          </w:p>
+        </w:tc>
+        <w:tc>
+          <w:tcPr>
+            <w:tcW w:w="1840" w:type="dxa"/>
+          </w:tcPr>
+          <w:p>
+            <w:r>
+              <w:t>Scalene</w:t>
+            </w:r>
+          </w:p>
+        </w:tc>
+        <w:tc>
+          <w:tcPr>
+            <w:tcW w:w="1766" w:type="dxa"/>
+          </w:tcPr>
+          <w:p>
+            <w:r>
+              <w:t>PASS</w:t>
+            </w:r>
+          </w:p>
+        </w:tc>
+      </w:tr>
+      <w:tr>
+        <w:tc>
+          <w:tcPr>
+            <w:tcW w:w="2325" w:type="dxa"/>
+          </w:tcPr>
+          <w:p>
+            <w:proofErr w:type="spellStart"/>
+            <w:r>
+              <w:t>testEquilateralTriangles</w:t>
+            </w:r>
+            <w:proofErr w:type="spellEnd"/>
+          </w:p>
+        </w:tc>
+        <w:tc>
+          <w:tcPr>
+            <w:tcW w:w="1792" w:type="dxa"/>
+          </w:tcPr>
+          <w:p>
+            <w:r>
+              <w:t>1, 1, 1</w:t>
+            </w:r>
+          </w:p>
+        </w:tc>
+        <w:tc>
+          <w:tcPr>
+            <w:tcW w:w="1853" w:type="dxa"/>
+          </w:tcPr>
+          <w:p>
+            <w:r>
+              <w:t>Equilateral</w:t>
+            </w:r>
+          </w:p>
+        </w:tc>
+        <w:tc>
+          <w:tcPr>
+            <w:tcW w:w="1840" w:type="dxa"/>
+          </w:tcPr>
+          <w:p>
+            <w:r>
+              <w:t>Equilateral</w:t>
+            </w:r>
+          </w:p>
+        </w:tc>
+        <w:tc>
+          <w:tcPr>
+            <w:tcW w:w="1766" w:type="dxa"/>
+          </w:tcPr>
+          <w:p>
+            <w:r>
+              <w:t>PASS</w:t>
+            </w:r>
+          </w:p>
+        </w:tc>
+      </w:tr>
+      <w:tr>
+        <w:tc>
+          <w:tcPr>
+            <w:tcW w:w="2325" w:type="dxa"/>
+          </w:tcPr>
+          <w:p>
+            <w:proofErr w:type="spellStart"/>
+            <w:r>
+              <w:t>testScaleneTriangle</w:t>
+            </w:r>
+            <w:proofErr w:type="spellEnd"/>
+          </w:p>
+        </w:tc>
+        <w:tc>
+          <w:tcPr>
+            <w:tcW w:w="1792" w:type="dxa"/>
+          </w:tcPr>
+          <w:p>
+            <w:r>
+              <w:t>14,3,11</w:t>
+            </w:r>
+          </w:p>
+        </w:tc>
+        <w:tc>
+          <w:tcPr>
+            <w:tcW w:w="1853" w:type="dxa"/>
+          </w:tcPr>
+          <w:p>
+            <w:r>
+              <w:t>Scalene</w:t>
+            </w:r>
+          </w:p>
+        </w:tc>
+        <w:tc>
+          <w:tcPr>
+            <w:tcW w:w="1840" w:type="dxa"/>
+          </w:tcPr>
+          <w:p>
+            <w:r>
+              <w:t>Scalene</w:t>
+            </w:r>
+          </w:p>
+        </w:tc>
+        <w:tc>
+          <w:tcPr>
+            <w:tcW w:w="1766" w:type="dxa"/>
+          </w:tcPr>
+          <w:p>
+            <w:r>
+              <w:t>PASS</w:t>
+            </w:r>
+          </w:p>
+        </w:tc>
+      </w:tr>
+      <w:tr>
+        <w:tc>
+          <w:tcPr>
+            <w:tcW w:w="2325" w:type="dxa"/>
+          </w:tcPr>
+          <w:p>
+            <w:proofErr w:type="spellStart"/>
+            <w:r>
+              <w:t>testIsoceles</w:t>
+            </w:r>
+            <w:proofErr w:type="spellEnd"/>
+          </w:p>
+        </w:tc>
+        <w:tc>
+          <w:tcPr>
+            <w:tcW w:w="1792" w:type="dxa"/>
+          </w:tcPr>
+          <w:p>
+            <w:r>
+              <w:t>3,3,2</w:t>
+            </w:r>
+          </w:p>
+        </w:tc>
+        <w:tc>
+          <w:tcPr>
+            <w:tcW w:w="1853" w:type="dxa"/>
+          </w:tcPr>
+          <w:p>
+            <w:proofErr w:type="spellStart"/>
+            <w:r>
+              <w:t>Isoceles</w:t>
+            </w:r>
+            <w:proofErr w:type="spellEnd"/>
+          </w:p>
+        </w:tc>
+        <w:tc>
+          <w:tcPr>
+            <w:tcW w:w="1840" w:type="dxa"/>
+          </w:tcPr>
+          <w:p>
+            <w:proofErr w:type="spellStart"/>
+            <w:r>
+              <w:t>Isoceles</w:t>
+            </w:r>
+            <w:proofErr w:type="spellEnd"/>
+          </w:p>
+        </w:tc>
+        <w:tc>
+          <w:tcPr>
+            <w:tcW w:w="1766" w:type="dxa"/>
+          </w:tcPr>
+          <w:p>
+            <w:r>
+              <w:t>PASS</w:t>
+            </w:r>
+          </w:p>
+        </w:tc>
+      </w:tr>
+      <w:tr>
+        <w:tc>
+          <w:tcPr>
+            <w:tcW w:w="2325" w:type="dxa"/>
+          </w:tcPr>
+          <w:p>
+            <w:proofErr w:type="spellStart"/>
+            <w:r>
+              <w:t>testNegativeValues</w:t>
+            </w:r>
+            <w:proofErr w:type="spellEnd"/>
+          </w:p>
+        </w:tc>
+        <w:tc>
+          <w:tcPr>
+            <w:tcW w:w="1792" w:type="dxa"/>
+          </w:tcPr>
+          <w:p>
+            <w:r>
+              <w:t>-</w:t>
+            </w:r>
+            <w:proofErr w:type="gramStart"/>
+            <w:r>
+              <w:t>3,-</w:t>
+            </w:r>
+            <w:proofErr w:type="gramEnd"/>
+            <w:r>
+              <w:t>3,-2</w:t>
+            </w:r>
+          </w:p>
+        </w:tc>
+        <w:tc>
+          <w:tcPr>
+            <w:tcW w:w="1853" w:type="dxa"/>
+          </w:tcPr>
+          <w:p>
+            <w:proofErr w:type="spellStart"/>
+            <w:r>
+              <w:t>InvalidInput</w:t>
+            </w:r>
+            <w:proofErr w:type="spellEnd"/>
+          </w:p>
+        </w:tc>
+        <w:tc>
+          <w:tcPr>
+            <w:tcW w:w="1840" w:type="dxa"/>
+          </w:tcPr>
+          <w:p>
+            <w:proofErr w:type="spellStart"/>
+            <w:r>
+              <w:t>InvalidInput</w:t>
+            </w:r>
+            <w:proofErr w:type="spellEnd"/>
+          </w:p>
+        </w:tc>
+        <w:tc>
+          <w:tcPr>
+            <w:tcW w:w="1766" w:type="dxa"/>
+          </w:tcPr>
+          <w:p>
+            <w:r>
+              <w:t>PASS</w:t>
+            </w:r>
+          </w:p>
+        </w:tc>
+      </w:tr>
+      <w:tr>
+        <w:tc>
+          <w:tcPr>
+            <w:tcW w:w="2325" w:type="dxa"/>
+          </w:tcPr>
+          <w:p>
+            <w:proofErr w:type="spellStart"/>
+            <w:r>
+              <w:t>testInvalidTriangle</w:t>
+            </w:r>
+            <w:proofErr w:type="spellEnd"/>
+          </w:p>
+        </w:tc>
+        <w:tc>
+          <w:tcPr>
+            <w:tcW w:w="1792" w:type="dxa"/>
+          </w:tcPr>
+          <w:p>
+            <w:r>
+              <w:t>1,1,5</w:t>
+            </w:r>
+          </w:p>
+        </w:tc>
+        <w:tc>
+          <w:tcPr>
+            <w:tcW w:w="1853" w:type="dxa"/>
+          </w:tcPr>
+          <w:p>
+            <w:proofErr w:type="spellStart"/>
+            <w:r>
+              <w:t>NotATriangle</w:t>
+            </w:r>
+            <w:proofErr w:type="spellEnd"/>
+          </w:p>
+        </w:tc>
+        <w:tc>
+          <w:tcPr>
+            <w:tcW w:w="1840" w:type="dxa"/>
+          </w:tcPr>
+          <w:p>
+            <w:proofErr w:type="spellStart"/>
+            <w:r>
+              <w:t>NotATriangle</w:t>
+            </w:r>
+            <w:proofErr w:type="spellEnd"/>
+          </w:p>
+        </w:tc>
+        <w:tc>
+          <w:tcPr>
+            <w:tcW w:w="1766" w:type="dxa"/>
+          </w:tcPr>
+          <w:p>
+            <w:r>
+              <w:t>PASS</w:t>
+            </w:r>
+          </w:p>
+        </w:tc>
+      </w:tr>
+    </w:tbl>
+    <w:p>
+      <w:bookmarkStart w:id="0" w:name="_GoBack"/>
+      <w:bookmarkEnd w:id="0"/>
     </w:p>
     <w:sectPr>
       <w:pgSz w:w="12240" w:h="15840"/>

</xml_diff>